<commit_message>
Added updated Doc file of the job description
</commit_message>
<xml_diff>
--- a/Sample_JD.docx
+++ b/Sample_JD.docx
@@ -21,7 +21,7 @@
           <w:szCs w:val="24"/>
           <w:lang w:eastAsia="en-IN"/>
         </w:rPr>
-        <w:t>Job Title: AI/ML Engineer</w:t>
+        <w:t>Job Description: Machine Learning Engineer (AI/ML Focus)</w:t>
       </w:r>
     </w:p>
     <w:p>
@@ -43,16 +43,16 @@
           <w:szCs w:val="24"/>
           <w:lang w:eastAsia="en-IN"/>
         </w:rPr>
-        <w:t>Location:</w:t>
-      </w:r>
-      <w:r>
-        <w:rPr>
-          <w:rFonts w:ascii="Times New Roman" w:eastAsia="Times New Roman" w:hAnsi="Times New Roman" w:cs="Times New Roman"/>
-          <w:sz w:val="24"/>
-          <w:szCs w:val="24"/>
-          <w:lang w:eastAsia="en-IN"/>
-        </w:rPr>
-        <w:t xml:space="preserve"> Remote</w:t>
+        <w:t>Job Summary:</w:t>
+      </w:r>
+      <w:r>
+        <w:rPr>
+          <w:rFonts w:ascii="Times New Roman" w:eastAsia="Times New Roman" w:hAnsi="Times New Roman" w:cs="Times New Roman"/>
+          <w:sz w:val="24"/>
+          <w:szCs w:val="24"/>
+          <w:lang w:eastAsia="en-IN"/>
+        </w:rPr>
+        <w:t xml:space="preserve"> We are seeking a highly motivated and innovative Machine Learning Engineer to join our team. The ideal candidate will have a strong background in AI/ML, computer vision, and NLP with proven experience in deploying large-scale models and contributing to impactful AI projects. You will lead projects focused on developing intelligent solutions, enhancing performance metrics, and ensuring data privacy compliance.</w:t>
       </w:r>
     </w:p>
     <w:p>
@@ -74,16 +74,279 @@
           <w:szCs w:val="24"/>
           <w:lang w:eastAsia="en-IN"/>
         </w:rPr>
-        <w:t>About Us:</w:t>
-      </w:r>
-      <w:r>
-        <w:rPr>
-          <w:rFonts w:ascii="Times New Roman" w:eastAsia="Times New Roman" w:hAnsi="Times New Roman" w:cs="Times New Roman"/>
-          <w:sz w:val="24"/>
-          <w:szCs w:val="24"/>
-          <w:lang w:eastAsia="en-IN"/>
-        </w:rPr>
-        <w:t xml:space="preserve"> We are a pioneering tech company committed to leveraging Artificial Intelligence and Machine Learning to drive innovations in privacy, security, and data management. Our team is dedicated to pushing the boundaries of AI applications across diverse industries, ensuring our solutions meet the highest standards of effectiveness and compliance.</w:t>
+        <w:t>Key Responsibilities:</w:t>
+      </w:r>
+    </w:p>
+    <w:p>
+      <w:pPr>
+        <w:numPr>
+          <w:ilvl w:val="0"/>
+          <w:numId w:val="5"/>
+        </w:numPr>
+        <w:spacing w:before="100" w:beforeAutospacing="1" w:after="100" w:afterAutospacing="1" w:line="240" w:lineRule="auto"/>
+        <w:rPr>
+          <w:rFonts w:ascii="Times New Roman" w:eastAsia="Times New Roman" w:hAnsi="Times New Roman" w:cs="Times New Roman"/>
+          <w:sz w:val="24"/>
+          <w:szCs w:val="24"/>
+          <w:lang w:eastAsia="en-IN"/>
+        </w:rPr>
+      </w:pPr>
+      <w:r>
+        <w:rPr>
+          <w:rFonts w:ascii="Times New Roman" w:eastAsia="Times New Roman" w:hAnsi="Times New Roman" w:cs="Times New Roman"/>
+          <w:sz w:val="24"/>
+          <w:szCs w:val="24"/>
+          <w:lang w:eastAsia="en-IN"/>
+        </w:rPr>
+        <w:t>Design, develop, and deploy AI/ML solutions with a focus on computer vision, NLP, and Generative AI.</w:t>
+      </w:r>
+    </w:p>
+    <w:p>
+      <w:pPr>
+        <w:numPr>
+          <w:ilvl w:val="0"/>
+          <w:numId w:val="5"/>
+        </w:numPr>
+        <w:spacing w:before="100" w:beforeAutospacing="1" w:after="100" w:afterAutospacing="1" w:line="240" w:lineRule="auto"/>
+        <w:rPr>
+          <w:rFonts w:ascii="Times New Roman" w:eastAsia="Times New Roman" w:hAnsi="Times New Roman" w:cs="Times New Roman"/>
+          <w:sz w:val="24"/>
+          <w:szCs w:val="24"/>
+          <w:lang w:eastAsia="en-IN"/>
+        </w:rPr>
+      </w:pPr>
+      <w:r>
+        <w:rPr>
+          <w:rFonts w:ascii="Times New Roman" w:eastAsia="Times New Roman" w:hAnsi="Times New Roman" w:cs="Times New Roman"/>
+          <w:sz w:val="24"/>
+          <w:szCs w:val="24"/>
+          <w:lang w:eastAsia="en-IN"/>
+        </w:rPr>
+        <w:t>Implement and optimize algorithms for document detection, masking, and secure data processing to ensure regulatory compliance and data privacy.</w:t>
+      </w:r>
+    </w:p>
+    <w:p>
+      <w:pPr>
+        <w:numPr>
+          <w:ilvl w:val="0"/>
+          <w:numId w:val="5"/>
+        </w:numPr>
+        <w:spacing w:before="100" w:beforeAutospacing="1" w:after="100" w:afterAutospacing="1" w:line="240" w:lineRule="auto"/>
+        <w:rPr>
+          <w:rFonts w:ascii="Times New Roman" w:eastAsia="Times New Roman" w:hAnsi="Times New Roman" w:cs="Times New Roman"/>
+          <w:sz w:val="24"/>
+          <w:szCs w:val="24"/>
+          <w:lang w:eastAsia="en-IN"/>
+        </w:rPr>
+      </w:pPr>
+      <w:r>
+        <w:rPr>
+          <w:rFonts w:ascii="Times New Roman" w:eastAsia="Times New Roman" w:hAnsi="Times New Roman" w:cs="Times New Roman"/>
+          <w:sz w:val="24"/>
+          <w:szCs w:val="24"/>
+          <w:lang w:eastAsia="en-IN"/>
+        </w:rPr>
+        <w:t>Lead and collaborate on the development of AI-driven applications, including interview preparation tools and home query systems.</w:t>
+      </w:r>
+    </w:p>
+    <w:p>
+      <w:pPr>
+        <w:numPr>
+          <w:ilvl w:val="0"/>
+          <w:numId w:val="5"/>
+        </w:numPr>
+        <w:spacing w:before="100" w:beforeAutospacing="1" w:after="100" w:afterAutospacing="1" w:line="240" w:lineRule="auto"/>
+        <w:rPr>
+          <w:rFonts w:ascii="Times New Roman" w:eastAsia="Times New Roman" w:hAnsi="Times New Roman" w:cs="Times New Roman"/>
+          <w:sz w:val="24"/>
+          <w:szCs w:val="24"/>
+          <w:lang w:eastAsia="en-IN"/>
+        </w:rPr>
+      </w:pPr>
+      <w:r>
+        <w:rPr>
+          <w:rFonts w:ascii="Times New Roman" w:eastAsia="Times New Roman" w:hAnsi="Times New Roman" w:cs="Times New Roman"/>
+          <w:sz w:val="24"/>
+          <w:szCs w:val="24"/>
+          <w:lang w:eastAsia="en-IN"/>
+        </w:rPr>
+        <w:t xml:space="preserve">Drive end-to-end model development and performance tuning using </w:t>
+      </w:r>
+      <w:proofErr w:type="spellStart"/>
+      <w:r>
+        <w:rPr>
+          <w:rFonts w:ascii="Times New Roman" w:eastAsia="Times New Roman" w:hAnsi="Times New Roman" w:cs="Times New Roman"/>
+          <w:sz w:val="24"/>
+          <w:szCs w:val="24"/>
+          <w:lang w:eastAsia="en-IN"/>
+        </w:rPr>
+        <w:t>TensorFlow</w:t>
+      </w:r>
+      <w:proofErr w:type="spellEnd"/>
+      <w:r>
+        <w:rPr>
+          <w:rFonts w:ascii="Times New Roman" w:eastAsia="Times New Roman" w:hAnsi="Times New Roman" w:cs="Times New Roman"/>
+          <w:sz w:val="24"/>
+          <w:szCs w:val="24"/>
+          <w:lang w:eastAsia="en-IN"/>
+        </w:rPr>
+        <w:t xml:space="preserve">, </w:t>
+      </w:r>
+      <w:proofErr w:type="spellStart"/>
+      <w:r>
+        <w:rPr>
+          <w:rFonts w:ascii="Times New Roman" w:eastAsia="Times New Roman" w:hAnsi="Times New Roman" w:cs="Times New Roman"/>
+          <w:sz w:val="24"/>
+          <w:szCs w:val="24"/>
+          <w:lang w:eastAsia="en-IN"/>
+        </w:rPr>
+        <w:t>scikit</w:t>
+      </w:r>
+      <w:proofErr w:type="spellEnd"/>
+      <w:r>
+        <w:rPr>
+          <w:rFonts w:ascii="Times New Roman" w:eastAsia="Times New Roman" w:hAnsi="Times New Roman" w:cs="Times New Roman"/>
+          <w:sz w:val="24"/>
+          <w:szCs w:val="24"/>
+          <w:lang w:eastAsia="en-IN"/>
+        </w:rPr>
+        <w:t xml:space="preserve">-learn, </w:t>
+      </w:r>
+      <w:proofErr w:type="spellStart"/>
+      <w:r>
+        <w:rPr>
+          <w:rFonts w:ascii="Times New Roman" w:eastAsia="Times New Roman" w:hAnsi="Times New Roman" w:cs="Times New Roman"/>
+          <w:sz w:val="24"/>
+          <w:szCs w:val="24"/>
+          <w:lang w:eastAsia="en-IN"/>
+        </w:rPr>
+        <w:t>OpenCV</w:t>
+      </w:r>
+      <w:proofErr w:type="spellEnd"/>
+      <w:r>
+        <w:rPr>
+          <w:rFonts w:ascii="Times New Roman" w:eastAsia="Times New Roman" w:hAnsi="Times New Roman" w:cs="Times New Roman"/>
+          <w:sz w:val="24"/>
+          <w:szCs w:val="24"/>
+          <w:lang w:eastAsia="en-IN"/>
+        </w:rPr>
+        <w:t xml:space="preserve">, and </w:t>
+      </w:r>
+      <w:proofErr w:type="spellStart"/>
+      <w:r>
+        <w:rPr>
+          <w:rFonts w:ascii="Times New Roman" w:eastAsia="Times New Roman" w:hAnsi="Times New Roman" w:cs="Times New Roman"/>
+          <w:sz w:val="24"/>
+          <w:szCs w:val="24"/>
+          <w:lang w:eastAsia="en-IN"/>
+        </w:rPr>
+        <w:t>Langchain</w:t>
+      </w:r>
+      <w:proofErr w:type="spellEnd"/>
+      <w:r>
+        <w:rPr>
+          <w:rFonts w:ascii="Times New Roman" w:eastAsia="Times New Roman" w:hAnsi="Times New Roman" w:cs="Times New Roman"/>
+          <w:sz w:val="24"/>
+          <w:szCs w:val="24"/>
+          <w:lang w:eastAsia="en-IN"/>
+        </w:rPr>
+        <w:t>.</w:t>
+      </w:r>
+    </w:p>
+    <w:p>
+      <w:pPr>
+        <w:numPr>
+          <w:ilvl w:val="0"/>
+          <w:numId w:val="5"/>
+        </w:numPr>
+        <w:spacing w:before="100" w:beforeAutospacing="1" w:after="100" w:afterAutospacing="1" w:line="240" w:lineRule="auto"/>
+        <w:rPr>
+          <w:rFonts w:ascii="Times New Roman" w:eastAsia="Times New Roman" w:hAnsi="Times New Roman" w:cs="Times New Roman"/>
+          <w:sz w:val="24"/>
+          <w:szCs w:val="24"/>
+          <w:lang w:eastAsia="en-IN"/>
+        </w:rPr>
+      </w:pPr>
+      <w:r>
+        <w:rPr>
+          <w:rFonts w:ascii="Times New Roman" w:eastAsia="Times New Roman" w:hAnsi="Times New Roman" w:cs="Times New Roman"/>
+          <w:sz w:val="24"/>
+          <w:szCs w:val="24"/>
+          <w:lang w:eastAsia="en-IN"/>
+        </w:rPr>
+        <w:t>Conduct research on innovative activation functions and embedding models, and contribute to the enhancement of existing AI models.</w:t>
+      </w:r>
+    </w:p>
+    <w:p>
+      <w:pPr>
+        <w:numPr>
+          <w:ilvl w:val="0"/>
+          <w:numId w:val="5"/>
+        </w:numPr>
+        <w:spacing w:before="100" w:beforeAutospacing="1" w:after="100" w:afterAutospacing="1" w:line="240" w:lineRule="auto"/>
+        <w:rPr>
+          <w:rFonts w:ascii="Times New Roman" w:eastAsia="Times New Roman" w:hAnsi="Times New Roman" w:cs="Times New Roman"/>
+          <w:sz w:val="24"/>
+          <w:szCs w:val="24"/>
+          <w:lang w:eastAsia="en-IN"/>
+        </w:rPr>
+      </w:pPr>
+      <w:r>
+        <w:rPr>
+          <w:rFonts w:ascii="Times New Roman" w:eastAsia="Times New Roman" w:hAnsi="Times New Roman" w:cs="Times New Roman"/>
+          <w:sz w:val="24"/>
+          <w:szCs w:val="24"/>
+          <w:lang w:eastAsia="en-IN"/>
+        </w:rPr>
+        <w:t>Collaborate with cross-functional teams to refine AI models for predictive analytics, price prediction, and recommendation systems.</w:t>
+      </w:r>
+    </w:p>
+    <w:p>
+      <w:pPr>
+        <w:numPr>
+          <w:ilvl w:val="0"/>
+          <w:numId w:val="5"/>
+        </w:numPr>
+        <w:spacing w:before="100" w:beforeAutospacing="1" w:after="100" w:afterAutospacing="1" w:line="240" w:lineRule="auto"/>
+        <w:rPr>
+          <w:rFonts w:ascii="Times New Roman" w:eastAsia="Times New Roman" w:hAnsi="Times New Roman" w:cs="Times New Roman"/>
+          <w:sz w:val="24"/>
+          <w:szCs w:val="24"/>
+          <w:lang w:eastAsia="en-IN"/>
+        </w:rPr>
+      </w:pPr>
+      <w:r>
+        <w:rPr>
+          <w:rFonts w:ascii="Times New Roman" w:eastAsia="Times New Roman" w:hAnsi="Times New Roman" w:cs="Times New Roman"/>
+          <w:sz w:val="24"/>
+          <w:szCs w:val="24"/>
+          <w:lang w:eastAsia="en-IN"/>
+        </w:rPr>
+        <w:t>Mentor and guide junior engineers and interns in implementing advanced AI/ML techniques.</w:t>
+      </w:r>
+    </w:p>
+    <w:p>
+      <w:pPr>
+        <w:numPr>
+          <w:ilvl w:val="0"/>
+          <w:numId w:val="5"/>
+        </w:numPr>
+        <w:spacing w:before="100" w:beforeAutospacing="1" w:after="100" w:afterAutospacing="1" w:line="240" w:lineRule="auto"/>
+        <w:rPr>
+          <w:rFonts w:ascii="Times New Roman" w:eastAsia="Times New Roman" w:hAnsi="Times New Roman" w:cs="Times New Roman"/>
+          <w:sz w:val="24"/>
+          <w:szCs w:val="24"/>
+          <w:lang w:eastAsia="en-IN"/>
+        </w:rPr>
+      </w:pPr>
+      <w:r>
+        <w:rPr>
+          <w:rFonts w:ascii="Times New Roman" w:eastAsia="Times New Roman" w:hAnsi="Times New Roman" w:cs="Times New Roman"/>
+          <w:sz w:val="24"/>
+          <w:szCs w:val="24"/>
+          <w:lang w:eastAsia="en-IN"/>
+        </w:rPr>
+        <w:t>Present AI solutions at technical workshops and publish research in reputable conferences.</w:t>
       </w:r>
     </w:p>
     <w:p>
@@ -105,16 +368,294 @@
           <w:szCs w:val="24"/>
           <w:lang w:eastAsia="en-IN"/>
         </w:rPr>
-        <w:t>Role Overview:</w:t>
-      </w:r>
-      <w:r>
-        <w:rPr>
-          <w:rFonts w:ascii="Times New Roman" w:eastAsia="Times New Roman" w:hAnsi="Times New Roman" w:cs="Times New Roman"/>
-          <w:sz w:val="24"/>
-          <w:szCs w:val="24"/>
-          <w:lang w:eastAsia="en-IN"/>
-        </w:rPr>
-        <w:t xml:space="preserve"> We are seeking a talented and motivated AI/ML Engineer to join our dynamic team. The ideal candidate will play a crucial role in developing cutting-edge algorithms and solutions aimed at enhancing data security and compliance through innovative personal document identification masking techniques.</w:t>
+        <w:t>Qualifications:</w:t>
+      </w:r>
+    </w:p>
+    <w:p>
+      <w:pPr>
+        <w:numPr>
+          <w:ilvl w:val="0"/>
+          <w:numId w:val="6"/>
+        </w:numPr>
+        <w:spacing w:before="100" w:beforeAutospacing="1" w:after="100" w:afterAutospacing="1" w:line="240" w:lineRule="auto"/>
+        <w:rPr>
+          <w:rFonts w:ascii="Times New Roman" w:eastAsia="Times New Roman" w:hAnsi="Times New Roman" w:cs="Times New Roman"/>
+          <w:sz w:val="24"/>
+          <w:szCs w:val="24"/>
+          <w:lang w:eastAsia="en-IN"/>
+        </w:rPr>
+      </w:pPr>
+      <w:proofErr w:type="spellStart"/>
+      <w:r>
+        <w:rPr>
+          <w:rFonts w:ascii="Times New Roman" w:eastAsia="Times New Roman" w:hAnsi="Times New Roman" w:cs="Times New Roman"/>
+          <w:sz w:val="24"/>
+          <w:szCs w:val="24"/>
+          <w:lang w:eastAsia="en-IN"/>
+        </w:rPr>
+        <w:t>B.Tech</w:t>
+      </w:r>
+      <w:proofErr w:type="spellEnd"/>
+      <w:r>
+        <w:rPr>
+          <w:rFonts w:ascii="Times New Roman" w:eastAsia="Times New Roman" w:hAnsi="Times New Roman" w:cs="Times New Roman"/>
+          <w:sz w:val="24"/>
+          <w:szCs w:val="24"/>
+          <w:lang w:eastAsia="en-IN"/>
+        </w:rPr>
+        <w:t>. in Computer Science, AI/ML, or related field.</w:t>
+      </w:r>
+    </w:p>
+    <w:p>
+      <w:pPr>
+        <w:numPr>
+          <w:ilvl w:val="0"/>
+          <w:numId w:val="6"/>
+        </w:numPr>
+        <w:spacing w:before="100" w:beforeAutospacing="1" w:after="100" w:afterAutospacing="1" w:line="240" w:lineRule="auto"/>
+        <w:rPr>
+          <w:rFonts w:ascii="Times New Roman" w:eastAsia="Times New Roman" w:hAnsi="Times New Roman" w:cs="Times New Roman"/>
+          <w:sz w:val="24"/>
+          <w:szCs w:val="24"/>
+          <w:lang w:eastAsia="en-IN"/>
+        </w:rPr>
+      </w:pPr>
+      <w:r>
+        <w:rPr>
+          <w:rFonts w:ascii="Times New Roman" w:eastAsia="Times New Roman" w:hAnsi="Times New Roman" w:cs="Times New Roman"/>
+          <w:sz w:val="24"/>
+          <w:szCs w:val="24"/>
+          <w:lang w:eastAsia="en-IN"/>
+        </w:rPr>
+        <w:t>Proven experience with AI/ML model development and deployment (e.g., YOLO V8, Generative AI).</w:t>
+      </w:r>
+    </w:p>
+    <w:p>
+      <w:pPr>
+        <w:numPr>
+          <w:ilvl w:val="0"/>
+          <w:numId w:val="6"/>
+        </w:numPr>
+        <w:spacing w:before="100" w:beforeAutospacing="1" w:after="100" w:afterAutospacing="1" w:line="240" w:lineRule="auto"/>
+        <w:rPr>
+          <w:rFonts w:ascii="Times New Roman" w:eastAsia="Times New Roman" w:hAnsi="Times New Roman" w:cs="Times New Roman"/>
+          <w:sz w:val="24"/>
+          <w:szCs w:val="24"/>
+          <w:lang w:eastAsia="en-IN"/>
+        </w:rPr>
+      </w:pPr>
+      <w:r>
+        <w:rPr>
+          <w:rFonts w:ascii="Times New Roman" w:eastAsia="Times New Roman" w:hAnsi="Times New Roman" w:cs="Times New Roman"/>
+          <w:sz w:val="24"/>
+          <w:szCs w:val="24"/>
+          <w:lang w:eastAsia="en-IN"/>
+        </w:rPr>
+        <w:t>Proficiency in Python, C++, SQL, and relevant AI/ML libraries (</w:t>
+      </w:r>
+      <w:proofErr w:type="spellStart"/>
+      <w:r>
+        <w:rPr>
+          <w:rFonts w:ascii="Times New Roman" w:eastAsia="Times New Roman" w:hAnsi="Times New Roman" w:cs="Times New Roman"/>
+          <w:sz w:val="24"/>
+          <w:szCs w:val="24"/>
+          <w:lang w:eastAsia="en-IN"/>
+        </w:rPr>
+        <w:t>TensorFlow</w:t>
+      </w:r>
+      <w:proofErr w:type="spellEnd"/>
+      <w:r>
+        <w:rPr>
+          <w:rFonts w:ascii="Times New Roman" w:eastAsia="Times New Roman" w:hAnsi="Times New Roman" w:cs="Times New Roman"/>
+          <w:sz w:val="24"/>
+          <w:szCs w:val="24"/>
+          <w:lang w:eastAsia="en-IN"/>
+        </w:rPr>
+        <w:t xml:space="preserve">, </w:t>
+      </w:r>
+      <w:proofErr w:type="spellStart"/>
+      <w:r>
+        <w:rPr>
+          <w:rFonts w:ascii="Times New Roman" w:eastAsia="Times New Roman" w:hAnsi="Times New Roman" w:cs="Times New Roman"/>
+          <w:sz w:val="24"/>
+          <w:szCs w:val="24"/>
+          <w:lang w:eastAsia="en-IN"/>
+        </w:rPr>
+        <w:t>scikit</w:t>
+      </w:r>
+      <w:proofErr w:type="spellEnd"/>
+      <w:r>
+        <w:rPr>
+          <w:rFonts w:ascii="Times New Roman" w:eastAsia="Times New Roman" w:hAnsi="Times New Roman" w:cs="Times New Roman"/>
+          <w:sz w:val="24"/>
+          <w:szCs w:val="24"/>
+          <w:lang w:eastAsia="en-IN"/>
+        </w:rPr>
+        <w:t xml:space="preserve">-learn, </w:t>
+      </w:r>
+      <w:proofErr w:type="spellStart"/>
+      <w:r>
+        <w:rPr>
+          <w:rFonts w:ascii="Times New Roman" w:eastAsia="Times New Roman" w:hAnsi="Times New Roman" w:cs="Times New Roman"/>
+          <w:sz w:val="24"/>
+          <w:szCs w:val="24"/>
+          <w:lang w:eastAsia="en-IN"/>
+        </w:rPr>
+        <w:t>OpenCV</w:t>
+      </w:r>
+      <w:proofErr w:type="spellEnd"/>
+      <w:r>
+        <w:rPr>
+          <w:rFonts w:ascii="Times New Roman" w:eastAsia="Times New Roman" w:hAnsi="Times New Roman" w:cs="Times New Roman"/>
+          <w:sz w:val="24"/>
+          <w:szCs w:val="24"/>
+          <w:lang w:eastAsia="en-IN"/>
+        </w:rPr>
+        <w:t>).</w:t>
+      </w:r>
+    </w:p>
+    <w:p>
+      <w:pPr>
+        <w:numPr>
+          <w:ilvl w:val="0"/>
+          <w:numId w:val="6"/>
+        </w:numPr>
+        <w:spacing w:before="100" w:beforeAutospacing="1" w:after="100" w:afterAutospacing="1" w:line="240" w:lineRule="auto"/>
+        <w:rPr>
+          <w:rFonts w:ascii="Times New Roman" w:eastAsia="Times New Roman" w:hAnsi="Times New Roman" w:cs="Times New Roman"/>
+          <w:sz w:val="24"/>
+          <w:szCs w:val="24"/>
+          <w:lang w:eastAsia="en-IN"/>
+        </w:rPr>
+      </w:pPr>
+      <w:r>
+        <w:rPr>
+          <w:rFonts w:ascii="Times New Roman" w:eastAsia="Times New Roman" w:hAnsi="Times New Roman" w:cs="Times New Roman"/>
+          <w:sz w:val="24"/>
+          <w:szCs w:val="24"/>
+          <w:lang w:eastAsia="en-IN"/>
+        </w:rPr>
+        <w:t>Hands-on experience with NLP, LLMs, and computer vision algorithms.</w:t>
+      </w:r>
+    </w:p>
+    <w:p>
+      <w:pPr>
+        <w:numPr>
+          <w:ilvl w:val="0"/>
+          <w:numId w:val="6"/>
+        </w:numPr>
+        <w:spacing w:before="100" w:beforeAutospacing="1" w:after="100" w:afterAutospacing="1" w:line="240" w:lineRule="auto"/>
+        <w:rPr>
+          <w:rFonts w:ascii="Times New Roman" w:eastAsia="Times New Roman" w:hAnsi="Times New Roman" w:cs="Times New Roman"/>
+          <w:sz w:val="24"/>
+          <w:szCs w:val="24"/>
+          <w:lang w:eastAsia="en-IN"/>
+        </w:rPr>
+      </w:pPr>
+      <w:r>
+        <w:rPr>
+          <w:rFonts w:ascii="Times New Roman" w:eastAsia="Times New Roman" w:hAnsi="Times New Roman" w:cs="Times New Roman"/>
+          <w:sz w:val="24"/>
+          <w:szCs w:val="24"/>
+          <w:lang w:eastAsia="en-IN"/>
+        </w:rPr>
+        <w:t>Strong problem-solving skills with the ability to innovate and improve model accuracy (e.g., F1 score improvements, R² enhancement).</w:t>
+      </w:r>
+    </w:p>
+    <w:p>
+      <w:pPr>
+        <w:numPr>
+          <w:ilvl w:val="0"/>
+          <w:numId w:val="6"/>
+        </w:numPr>
+        <w:spacing w:before="100" w:beforeAutospacing="1" w:after="100" w:afterAutospacing="1" w:line="240" w:lineRule="auto"/>
+        <w:rPr>
+          <w:rFonts w:ascii="Times New Roman" w:eastAsia="Times New Roman" w:hAnsi="Times New Roman" w:cs="Times New Roman"/>
+          <w:sz w:val="24"/>
+          <w:szCs w:val="24"/>
+          <w:lang w:eastAsia="en-IN"/>
+        </w:rPr>
+      </w:pPr>
+      <w:r>
+        <w:rPr>
+          <w:rFonts w:ascii="Times New Roman" w:eastAsia="Times New Roman" w:hAnsi="Times New Roman" w:cs="Times New Roman"/>
+          <w:sz w:val="24"/>
+          <w:szCs w:val="24"/>
+          <w:lang w:eastAsia="en-IN"/>
+        </w:rPr>
+        <w:t>Excellent communication skills, with experience in leading teams, mentoring, and conducting workshops.</w:t>
+      </w:r>
+    </w:p>
+    <w:p>
+      <w:pPr>
+        <w:numPr>
+          <w:ilvl w:val="0"/>
+          <w:numId w:val="6"/>
+        </w:numPr>
+        <w:spacing w:before="100" w:beforeAutospacing="1" w:after="100" w:afterAutospacing="1" w:line="240" w:lineRule="auto"/>
+        <w:rPr>
+          <w:rFonts w:ascii="Times New Roman" w:eastAsia="Times New Roman" w:hAnsi="Times New Roman" w:cs="Times New Roman"/>
+          <w:sz w:val="24"/>
+          <w:szCs w:val="24"/>
+          <w:lang w:eastAsia="en-IN"/>
+        </w:rPr>
+      </w:pPr>
+      <w:r>
+        <w:rPr>
+          <w:rFonts w:ascii="Times New Roman" w:eastAsia="Times New Roman" w:hAnsi="Times New Roman" w:cs="Times New Roman"/>
+          <w:sz w:val="24"/>
+          <w:szCs w:val="24"/>
+          <w:lang w:eastAsia="en-IN"/>
+        </w:rPr>
+        <w:t>Experience in working on projects like AI-driven interview preparation systems, home query applications, and vehicle detection models.</w:t>
+      </w:r>
+    </w:p>
+    <w:p>
+      <w:pPr>
+        <w:numPr>
+          <w:ilvl w:val="0"/>
+          <w:numId w:val="6"/>
+        </w:numPr>
+        <w:spacing w:before="100" w:beforeAutospacing="1" w:after="100" w:afterAutospacing="1" w:line="240" w:lineRule="auto"/>
+        <w:rPr>
+          <w:rFonts w:ascii="Times New Roman" w:eastAsia="Times New Roman" w:hAnsi="Times New Roman" w:cs="Times New Roman"/>
+          <w:sz w:val="24"/>
+          <w:szCs w:val="24"/>
+          <w:lang w:eastAsia="en-IN"/>
+        </w:rPr>
+      </w:pPr>
+      <w:r>
+        <w:rPr>
+          <w:rFonts w:ascii="Times New Roman" w:eastAsia="Times New Roman" w:hAnsi="Times New Roman" w:cs="Times New Roman"/>
+          <w:sz w:val="24"/>
+          <w:szCs w:val="24"/>
+          <w:lang w:eastAsia="en-IN"/>
+        </w:rPr>
+        <w:t>Strong understanding of data structures, algorithms, and computer science fundamentals.</w:t>
+      </w:r>
+    </w:p>
+    <w:p>
+      <w:pPr>
+        <w:numPr>
+          <w:ilvl w:val="0"/>
+          <w:numId w:val="6"/>
+        </w:numPr>
+        <w:spacing w:before="100" w:beforeAutospacing="1" w:after="100" w:afterAutospacing="1" w:line="240" w:lineRule="auto"/>
+        <w:rPr>
+          <w:rFonts w:ascii="Times New Roman" w:eastAsia="Times New Roman" w:hAnsi="Times New Roman" w:cs="Times New Roman"/>
+          <w:sz w:val="24"/>
+          <w:szCs w:val="24"/>
+          <w:lang w:eastAsia="en-IN"/>
+        </w:rPr>
+      </w:pPr>
+      <w:r>
+        <w:rPr>
+          <w:rFonts w:ascii="Times New Roman" w:eastAsia="Times New Roman" w:hAnsi="Times New Roman" w:cs="Times New Roman"/>
+          <w:sz w:val="24"/>
+          <w:szCs w:val="24"/>
+          <w:lang w:eastAsia="en-IN"/>
+        </w:rPr>
+        <w:t>Experience in publishing research and working with IEEE or similar organizations is a plus.</w:t>
       </w:r>
     </w:p>
     <w:p>
@@ -136,14 +677,14 @@
           <w:szCs w:val="24"/>
           <w:lang w:eastAsia="en-IN"/>
         </w:rPr>
-        <w:t>Key Responsibilities:</w:t>
+        <w:t>Preferred Skills:</w:t>
       </w:r>
     </w:p>
     <w:p>
       <w:pPr>
         <w:numPr>
           <w:ilvl w:val="0"/>
-          <w:numId w:val="1"/>
+          <w:numId w:val="7"/>
         </w:numPr>
         <w:spacing w:before="100" w:beforeAutospacing="1" w:after="100" w:afterAutospacing="1" w:line="240" w:lineRule="auto"/>
         <w:rPr>
@@ -160,14 +701,54 @@
           <w:szCs w:val="24"/>
           <w:lang w:eastAsia="en-IN"/>
         </w:rPr>
-        <w:t>Develop and optimize algorithms for personal document identification masking within a variety of document types.</w:t>
+        <w:t xml:space="preserve">Familiarity with frameworks like </w:t>
+      </w:r>
+      <w:proofErr w:type="spellStart"/>
+      <w:r>
+        <w:rPr>
+          <w:rFonts w:ascii="Times New Roman" w:eastAsia="Times New Roman" w:hAnsi="Times New Roman" w:cs="Times New Roman"/>
+          <w:sz w:val="24"/>
+          <w:szCs w:val="24"/>
+          <w:lang w:eastAsia="en-IN"/>
+        </w:rPr>
+        <w:t>Huggingface</w:t>
+      </w:r>
+      <w:proofErr w:type="spellEnd"/>
+      <w:r>
+        <w:rPr>
+          <w:rFonts w:ascii="Times New Roman" w:eastAsia="Times New Roman" w:hAnsi="Times New Roman" w:cs="Times New Roman"/>
+          <w:sz w:val="24"/>
+          <w:szCs w:val="24"/>
+          <w:lang w:eastAsia="en-IN"/>
+        </w:rPr>
+        <w:t xml:space="preserve">, Pinecone, and </w:t>
+      </w:r>
+      <w:proofErr w:type="spellStart"/>
+      <w:r>
+        <w:rPr>
+          <w:rFonts w:ascii="Times New Roman" w:eastAsia="Times New Roman" w:hAnsi="Times New Roman" w:cs="Times New Roman"/>
+          <w:sz w:val="24"/>
+          <w:szCs w:val="24"/>
+          <w:lang w:eastAsia="en-IN"/>
+        </w:rPr>
+        <w:t>Optuna</w:t>
+      </w:r>
+      <w:proofErr w:type="spellEnd"/>
+      <w:r>
+        <w:rPr>
+          <w:rFonts w:ascii="Times New Roman" w:eastAsia="Times New Roman" w:hAnsi="Times New Roman" w:cs="Times New Roman"/>
+          <w:sz w:val="24"/>
+          <w:szCs w:val="24"/>
+          <w:lang w:eastAsia="en-IN"/>
+        </w:rPr>
+        <w:t>.</w:t>
       </w:r>
     </w:p>
     <w:p>
       <w:pPr>
         <w:numPr>
           <w:ilvl w:val="0"/>
-          <w:numId w:val="1"/>
+          <w:numId w:val="7"/>
         </w:numPr>
         <w:spacing w:before="100" w:beforeAutospacing="1" w:after="100" w:afterAutospacing="1" w:line="240" w:lineRule="auto"/>
         <w:rPr>
@@ -184,14 +765,14 @@
           <w:szCs w:val="24"/>
           <w:lang w:eastAsia="en-IN"/>
         </w:rPr>
-        <w:t>Collaborate with cross-functional teams to ensure solutions meet privacy regulations and enhance data security measures.</w:t>
+        <w:t>Experience with deployment platforms and version control tools like Git.</w:t>
       </w:r>
     </w:p>
     <w:p>
       <w:pPr>
         <w:numPr>
           <w:ilvl w:val="0"/>
-          <w:numId w:val="1"/>
+          <w:numId w:val="7"/>
         </w:numPr>
         <w:spacing w:before="100" w:beforeAutospacing="1" w:after="100" w:afterAutospacing="1" w:line="240" w:lineRule="auto"/>
         <w:rPr>
@@ -208,55 +789,28 @@
           <w:szCs w:val="24"/>
           <w:lang w:eastAsia="en-IN"/>
         </w:rPr>
-        <w:t>Implement and fine-tune state-of-the-art machine learning models, such as YOLO V8, for specific applications like vehicle number plate detection.</w:t>
-      </w:r>
-    </w:p>
-    <w:p>
-      <w:pPr>
-        <w:numPr>
-          <w:ilvl w:val="0"/>
-          <w:numId w:val="1"/>
-        </w:numPr>
-        <w:spacing w:before="100" w:beforeAutospacing="1" w:after="100" w:afterAutospacing="1" w:line="240" w:lineRule="auto"/>
-        <w:rPr>
-          <w:rFonts w:ascii="Times New Roman" w:eastAsia="Times New Roman" w:hAnsi="Times New Roman" w:cs="Times New Roman"/>
-          <w:sz w:val="24"/>
-          <w:szCs w:val="24"/>
-          <w:lang w:eastAsia="en-IN"/>
-        </w:rPr>
-      </w:pPr>
-      <w:r>
-        <w:rPr>
-          <w:rFonts w:ascii="Times New Roman" w:eastAsia="Times New Roman" w:hAnsi="Times New Roman" w:cs="Times New Roman"/>
-          <w:sz w:val="24"/>
-          <w:szCs w:val="24"/>
-          <w:lang w:eastAsia="en-IN"/>
-        </w:rPr>
-        <w:t>Design and deploy AI solutions that provide personalized recommendations and financial insights based on user preferences and requirements.</w:t>
-      </w:r>
-    </w:p>
-    <w:p>
-      <w:pPr>
-        <w:numPr>
-          <w:ilvl w:val="0"/>
-          <w:numId w:val="1"/>
-        </w:numPr>
-        <w:spacing w:before="100" w:beforeAutospacing="1" w:after="100" w:afterAutospacing="1" w:line="240" w:lineRule="auto"/>
-        <w:rPr>
-          <w:rFonts w:ascii="Times New Roman" w:eastAsia="Times New Roman" w:hAnsi="Times New Roman" w:cs="Times New Roman"/>
-          <w:sz w:val="24"/>
-          <w:szCs w:val="24"/>
-          <w:lang w:eastAsia="en-IN"/>
-        </w:rPr>
-      </w:pPr>
-      <w:r>
-        <w:rPr>
-          <w:rFonts w:ascii="Times New Roman" w:eastAsia="Times New Roman" w:hAnsi="Times New Roman" w:cs="Times New Roman"/>
-          <w:sz w:val="24"/>
-          <w:szCs w:val="24"/>
-          <w:lang w:eastAsia="en-IN"/>
-        </w:rPr>
-        <w:t>Conduct performance analysis and research on activation functions and neural network architectures to improve classification accuracy.</w:t>
+        <w:lastRenderedPageBreak/>
+        <w:t xml:space="preserve">Participation in hackathons and recognition in AI/ML communities (e.g., Microsoft Learn, </w:t>
+      </w:r>
+      <w:proofErr w:type="spellStart"/>
+      <w:r>
+        <w:rPr>
+          <w:rFonts w:ascii="Times New Roman" w:eastAsia="Times New Roman" w:hAnsi="Times New Roman" w:cs="Times New Roman"/>
+          <w:sz w:val="24"/>
+          <w:szCs w:val="24"/>
+          <w:lang w:eastAsia="en-IN"/>
+        </w:rPr>
+        <w:t>Hashnode</w:t>
+      </w:r>
+      <w:proofErr w:type="spellEnd"/>
+      <w:r>
+        <w:rPr>
+          <w:rFonts w:ascii="Times New Roman" w:eastAsia="Times New Roman" w:hAnsi="Times New Roman" w:cs="Times New Roman"/>
+          <w:sz w:val="24"/>
+          <w:szCs w:val="24"/>
+          <w:lang w:eastAsia="en-IN"/>
+        </w:rPr>
+        <w:t>).</w:t>
       </w:r>
     </w:p>
     <w:p>
@@ -278,151 +832,16 @@
           <w:szCs w:val="24"/>
           <w:lang w:eastAsia="en-IN"/>
         </w:rPr>
-        <w:t>Requirements:</w:t>
-      </w:r>
-    </w:p>
-    <w:p>
-      <w:pPr>
-        <w:numPr>
-          <w:ilvl w:val="0"/>
-          <w:numId w:val="2"/>
-        </w:numPr>
-        <w:spacing w:before="100" w:beforeAutospacing="1" w:after="100" w:afterAutospacing="1" w:line="240" w:lineRule="auto"/>
-        <w:rPr>
-          <w:rFonts w:ascii="Times New Roman" w:eastAsia="Times New Roman" w:hAnsi="Times New Roman" w:cs="Times New Roman"/>
-          <w:sz w:val="24"/>
-          <w:szCs w:val="24"/>
-          <w:lang w:eastAsia="en-IN"/>
-        </w:rPr>
-      </w:pPr>
-      <w:r>
-        <w:rPr>
-          <w:rFonts w:ascii="Times New Roman" w:eastAsia="Times New Roman" w:hAnsi="Times New Roman" w:cs="Times New Roman"/>
-          <w:sz w:val="24"/>
-          <w:szCs w:val="24"/>
-          <w:lang w:eastAsia="en-IN"/>
-        </w:rPr>
-        <w:t>Bachelor’s degree in Computer Science, Artificial Intelligence, Machine Learning, or related field (B.Tech. Hons. preferred).</w:t>
-      </w:r>
-    </w:p>
-    <w:p>
-      <w:pPr>
-        <w:numPr>
-          <w:ilvl w:val="0"/>
-          <w:numId w:val="2"/>
-        </w:numPr>
-        <w:spacing w:before="100" w:beforeAutospacing="1" w:after="100" w:afterAutospacing="1" w:line="240" w:lineRule="auto"/>
-        <w:rPr>
-          <w:rFonts w:ascii="Times New Roman" w:eastAsia="Times New Roman" w:hAnsi="Times New Roman" w:cs="Times New Roman"/>
-          <w:sz w:val="24"/>
-          <w:szCs w:val="24"/>
-          <w:lang w:eastAsia="en-IN"/>
-        </w:rPr>
-      </w:pPr>
-      <w:r>
-        <w:rPr>
-          <w:rFonts w:ascii="Times New Roman" w:eastAsia="Times New Roman" w:hAnsi="Times New Roman" w:cs="Times New Roman"/>
-          <w:sz w:val="24"/>
-          <w:szCs w:val="24"/>
-          <w:lang w:eastAsia="en-IN"/>
-        </w:rPr>
-        <w:t>Proven experience (internship included) in developing and deploying machine learning algorithms and AI solutions.</w:t>
-      </w:r>
-    </w:p>
-    <w:p>
-      <w:pPr>
-        <w:numPr>
-          <w:ilvl w:val="0"/>
-          <w:numId w:val="2"/>
-        </w:numPr>
-        <w:spacing w:before="100" w:beforeAutospacing="1" w:after="100" w:afterAutospacing="1" w:line="240" w:lineRule="auto"/>
-        <w:rPr>
-          <w:rFonts w:ascii="Times New Roman" w:eastAsia="Times New Roman" w:hAnsi="Times New Roman" w:cs="Times New Roman"/>
-          <w:sz w:val="24"/>
-          <w:szCs w:val="24"/>
-          <w:lang w:eastAsia="en-IN"/>
-        </w:rPr>
-      </w:pPr>
-      <w:r>
-        <w:rPr>
-          <w:rFonts w:ascii="Times New Roman" w:eastAsia="Times New Roman" w:hAnsi="Times New Roman" w:cs="Times New Roman"/>
-          <w:sz w:val="24"/>
-          <w:szCs w:val="24"/>
-          <w:lang w:eastAsia="en-IN"/>
-        </w:rPr>
-        <w:t>Proficiency in Python, TensorFlow, NLTK, and other relevant AI/ML frameworks and libraries.</w:t>
-      </w:r>
-    </w:p>
-    <w:p>
-      <w:pPr>
-        <w:numPr>
-          <w:ilvl w:val="0"/>
-          <w:numId w:val="2"/>
-        </w:numPr>
-        <w:spacing w:before="100" w:beforeAutospacing="1" w:after="100" w:afterAutospacing="1" w:line="240" w:lineRule="auto"/>
-        <w:rPr>
-          <w:rFonts w:ascii="Times New Roman" w:eastAsia="Times New Roman" w:hAnsi="Times New Roman" w:cs="Times New Roman"/>
-          <w:sz w:val="24"/>
-          <w:szCs w:val="24"/>
-          <w:lang w:eastAsia="en-IN"/>
-        </w:rPr>
-      </w:pPr>
-      <w:r>
-        <w:rPr>
-          <w:rFonts w:ascii="Times New Roman" w:eastAsia="Times New Roman" w:hAnsi="Times New Roman" w:cs="Times New Roman"/>
-          <w:sz w:val="24"/>
-          <w:szCs w:val="24"/>
-          <w:lang w:eastAsia="en-IN"/>
-        </w:rPr>
-        <w:t>Solid understanding of computer science fundamentals, including data structures, algorithms, and operating systems.</w:t>
-      </w:r>
-    </w:p>
-    <w:p>
-      <w:pPr>
-        <w:numPr>
-          <w:ilvl w:val="0"/>
-          <w:numId w:val="2"/>
-        </w:numPr>
-        <w:spacing w:before="100" w:beforeAutospacing="1" w:after="100" w:afterAutospacing="1" w:line="240" w:lineRule="auto"/>
-        <w:rPr>
-          <w:rFonts w:ascii="Times New Roman" w:eastAsia="Times New Roman" w:hAnsi="Times New Roman" w:cs="Times New Roman"/>
-          <w:sz w:val="24"/>
-          <w:szCs w:val="24"/>
-          <w:lang w:eastAsia="en-IN"/>
-        </w:rPr>
-      </w:pPr>
-      <w:r>
-        <w:rPr>
-          <w:rFonts w:ascii="Times New Roman" w:eastAsia="Times New Roman" w:hAnsi="Times New Roman" w:cs="Times New Roman"/>
-          <w:sz w:val="24"/>
-          <w:szCs w:val="24"/>
-          <w:lang w:eastAsia="en-IN"/>
-        </w:rPr>
-        <w:t>Strong analytical skills and ability to work independently or in a team environment.</w:t>
-      </w:r>
-    </w:p>
-    <w:p>
-      <w:pPr>
-        <w:numPr>
-          <w:ilvl w:val="0"/>
-          <w:numId w:val="2"/>
-        </w:numPr>
-        <w:spacing w:before="100" w:beforeAutospacing="1" w:after="100" w:afterAutospacing="1" w:line="240" w:lineRule="auto"/>
-        <w:rPr>
-          <w:rFonts w:ascii="Times New Roman" w:eastAsia="Times New Roman" w:hAnsi="Times New Roman" w:cs="Times New Roman"/>
-          <w:sz w:val="24"/>
-          <w:szCs w:val="24"/>
-          <w:lang w:eastAsia="en-IN"/>
-        </w:rPr>
-      </w:pPr>
-      <w:r>
-        <w:rPr>
-          <w:rFonts w:ascii="Times New Roman" w:eastAsia="Times New Roman" w:hAnsi="Times New Roman" w:cs="Times New Roman"/>
-          <w:sz w:val="24"/>
-          <w:szCs w:val="24"/>
-          <w:lang w:eastAsia="en-IN"/>
-        </w:rPr>
-        <w:t>Excellent communication skills and a passion for staying updated with the latest advancements in AI/ML technologies.</w:t>
+        <w:t>Location:</w:t>
+      </w:r>
+      <w:r>
+        <w:rPr>
+          <w:rFonts w:ascii="Times New Roman" w:eastAsia="Times New Roman" w:hAnsi="Times New Roman" w:cs="Times New Roman"/>
+          <w:sz w:val="24"/>
+          <w:szCs w:val="24"/>
+          <w:lang w:eastAsia="en-IN"/>
+        </w:rPr>
+        <w:t xml:space="preserve"> Remote/Hybrid</w:t>
       </w:r>
     </w:p>
     <w:p>
@@ -444,235 +863,41 @@
           <w:szCs w:val="24"/>
           <w:lang w:eastAsia="en-IN"/>
         </w:rPr>
-        <w:t>Preferred Qualifications:</w:t>
-      </w:r>
-    </w:p>
-    <w:p>
-      <w:pPr>
-        <w:numPr>
-          <w:ilvl w:val="0"/>
-          <w:numId w:val="3"/>
-        </w:numPr>
-        <w:spacing w:before="100" w:beforeAutospacing="1" w:after="100" w:afterAutospacing="1" w:line="240" w:lineRule="auto"/>
-        <w:rPr>
-          <w:rFonts w:ascii="Times New Roman" w:eastAsia="Times New Roman" w:hAnsi="Times New Roman" w:cs="Times New Roman"/>
-          <w:sz w:val="24"/>
-          <w:szCs w:val="24"/>
-          <w:lang w:eastAsia="en-IN"/>
-        </w:rPr>
-      </w:pPr>
-      <w:r>
-        <w:rPr>
-          <w:rFonts w:ascii="Times New Roman" w:eastAsia="Times New Roman" w:hAnsi="Times New Roman" w:cs="Times New Roman"/>
-          <w:sz w:val="24"/>
-          <w:szCs w:val="24"/>
-          <w:lang w:eastAsia="en-IN"/>
-        </w:rPr>
-        <w:t>Experience with cloud platforms (AWS, Google Cloud) for deploying AI models.</w:t>
-      </w:r>
-    </w:p>
-    <w:p>
-      <w:pPr>
-        <w:numPr>
-          <w:ilvl w:val="0"/>
-          <w:numId w:val="3"/>
-        </w:numPr>
-        <w:spacing w:before="100" w:beforeAutospacing="1" w:after="100" w:afterAutospacing="1" w:line="240" w:lineRule="auto"/>
-        <w:rPr>
-          <w:rFonts w:ascii="Times New Roman" w:eastAsia="Times New Roman" w:hAnsi="Times New Roman" w:cs="Times New Roman"/>
-          <w:sz w:val="24"/>
-          <w:szCs w:val="24"/>
-          <w:lang w:eastAsia="en-IN"/>
-        </w:rPr>
-      </w:pPr>
-      <w:r>
-        <w:rPr>
-          <w:rFonts w:ascii="Times New Roman" w:eastAsia="Times New Roman" w:hAnsi="Times New Roman" w:cs="Times New Roman"/>
-          <w:sz w:val="24"/>
-          <w:szCs w:val="24"/>
-          <w:lang w:eastAsia="en-IN"/>
-        </w:rPr>
-        <w:t>Familiarity with computer vision techniques and tools (OpenCV, PyTorch).</w:t>
-      </w:r>
-    </w:p>
-    <w:p>
-      <w:pPr>
-        <w:numPr>
-          <w:ilvl w:val="0"/>
-          <w:numId w:val="3"/>
-        </w:numPr>
-        <w:spacing w:before="100" w:beforeAutospacing="1" w:after="100" w:afterAutospacing="1" w:line="240" w:lineRule="auto"/>
-        <w:rPr>
-          <w:rFonts w:ascii="Times New Roman" w:eastAsia="Times New Roman" w:hAnsi="Times New Roman" w:cs="Times New Roman"/>
-          <w:sz w:val="24"/>
-          <w:szCs w:val="24"/>
-          <w:lang w:eastAsia="en-IN"/>
-        </w:rPr>
-      </w:pPr>
-      <w:r>
-        <w:rPr>
-          <w:rFonts w:ascii="Times New Roman" w:eastAsia="Times New Roman" w:hAnsi="Times New Roman" w:cs="Times New Roman"/>
-          <w:sz w:val="24"/>
-          <w:szCs w:val="24"/>
-          <w:lang w:eastAsia="en-IN"/>
-        </w:rPr>
-        <w:t>Publication record or significant project contributions in AI/ML.</w:t>
-      </w:r>
-    </w:p>
-    <w:p>
-      <w:pPr>
-        <w:spacing w:before="100" w:beforeAutospacing="1" w:after="100" w:afterAutospacing="1" w:line="240" w:lineRule="auto"/>
-        <w:rPr>
-          <w:rFonts w:ascii="Times New Roman" w:eastAsia="Times New Roman" w:hAnsi="Times New Roman" w:cs="Times New Roman"/>
-          <w:sz w:val="24"/>
-          <w:szCs w:val="24"/>
-          <w:lang w:eastAsia="en-IN"/>
-        </w:rPr>
-      </w:pPr>
-      <w:r>
-        <w:rPr>
-          <w:rFonts w:ascii="Times New Roman" w:eastAsia="Times New Roman" w:hAnsi="Times New Roman" w:cs="Times New Roman"/>
-          <w:b/>
-          <w:bCs/>
-          <w:sz w:val="24"/>
-          <w:szCs w:val="24"/>
-          <w:lang w:eastAsia="en-IN"/>
-        </w:rPr>
-        <w:t>Benefits:</w:t>
-      </w:r>
-    </w:p>
-    <w:p>
-      <w:pPr>
-        <w:numPr>
-          <w:ilvl w:val="0"/>
-          <w:numId w:val="4"/>
-        </w:numPr>
-        <w:spacing w:before="100" w:beforeAutospacing="1" w:after="100" w:afterAutospacing="1" w:line="240" w:lineRule="auto"/>
-        <w:rPr>
-          <w:rFonts w:ascii="Times New Roman" w:eastAsia="Times New Roman" w:hAnsi="Times New Roman" w:cs="Times New Roman"/>
-          <w:sz w:val="24"/>
-          <w:szCs w:val="24"/>
-          <w:lang w:eastAsia="en-IN"/>
-        </w:rPr>
-      </w:pPr>
-      <w:r>
-        <w:rPr>
-          <w:rFonts w:ascii="Times New Roman" w:eastAsia="Times New Roman" w:hAnsi="Times New Roman" w:cs="Times New Roman"/>
-          <w:sz w:val="24"/>
-          <w:szCs w:val="24"/>
-          <w:lang w:eastAsia="en-IN"/>
-        </w:rPr>
-        <w:t>Competitive salary and benefits package.</w:t>
-      </w:r>
-    </w:p>
-    <w:p>
-      <w:pPr>
-        <w:numPr>
-          <w:ilvl w:val="0"/>
-          <w:numId w:val="4"/>
-        </w:numPr>
-        <w:spacing w:before="100" w:beforeAutospacing="1" w:after="100" w:afterAutospacing="1" w:line="240" w:lineRule="auto"/>
-        <w:rPr>
-          <w:rFonts w:ascii="Times New Roman" w:eastAsia="Times New Roman" w:hAnsi="Times New Roman" w:cs="Times New Roman"/>
-          <w:sz w:val="24"/>
-          <w:szCs w:val="24"/>
-          <w:lang w:eastAsia="en-IN"/>
-        </w:rPr>
-      </w:pPr>
-      <w:r>
-        <w:rPr>
-          <w:rFonts w:ascii="Times New Roman" w:eastAsia="Times New Roman" w:hAnsi="Times New Roman" w:cs="Times New Roman"/>
-          <w:sz w:val="24"/>
-          <w:szCs w:val="24"/>
-          <w:lang w:eastAsia="en-IN"/>
-        </w:rPr>
-        <w:lastRenderedPageBreak/>
-        <w:t>Remote work flexibility.</w:t>
-      </w:r>
-    </w:p>
-    <w:p>
-      <w:pPr>
-        <w:numPr>
-          <w:ilvl w:val="0"/>
-          <w:numId w:val="4"/>
-        </w:numPr>
-        <w:spacing w:before="100" w:beforeAutospacing="1" w:after="100" w:afterAutospacing="1" w:line="240" w:lineRule="auto"/>
-        <w:rPr>
-          <w:rFonts w:ascii="Times New Roman" w:eastAsia="Times New Roman" w:hAnsi="Times New Roman" w:cs="Times New Roman"/>
-          <w:sz w:val="24"/>
-          <w:szCs w:val="24"/>
-          <w:lang w:eastAsia="en-IN"/>
-        </w:rPr>
-      </w:pPr>
-      <w:r>
-        <w:rPr>
-          <w:rFonts w:ascii="Times New Roman" w:eastAsia="Times New Roman" w:hAnsi="Times New Roman" w:cs="Times New Roman"/>
-          <w:sz w:val="24"/>
-          <w:szCs w:val="24"/>
-          <w:lang w:eastAsia="en-IN"/>
-        </w:rPr>
-        <w:t>Opportunity to work on cutting-edge AI projects with a talented and collaborative team.</w:t>
-      </w:r>
-    </w:p>
-    <w:p>
-      <w:pPr>
-        <w:numPr>
-          <w:ilvl w:val="0"/>
-          <w:numId w:val="4"/>
-        </w:numPr>
-        <w:spacing w:before="100" w:beforeAutospacing="1" w:after="100" w:afterAutospacing="1" w:line="240" w:lineRule="auto"/>
-        <w:rPr>
-          <w:rFonts w:ascii="Times New Roman" w:eastAsia="Times New Roman" w:hAnsi="Times New Roman" w:cs="Times New Roman"/>
-          <w:sz w:val="24"/>
-          <w:szCs w:val="24"/>
-          <w:lang w:eastAsia="en-IN"/>
-        </w:rPr>
-      </w:pPr>
-      <w:r>
-        <w:rPr>
-          <w:rFonts w:ascii="Times New Roman" w:eastAsia="Times New Roman" w:hAnsi="Times New Roman" w:cs="Times New Roman"/>
-          <w:sz w:val="24"/>
-          <w:szCs w:val="24"/>
-          <w:lang w:eastAsia="en-IN"/>
-        </w:rPr>
-        <w:t>Professional development opportunities and support for continuous learning.</w:t>
-      </w:r>
-    </w:p>
-    <w:p>
-      <w:pPr>
-        <w:spacing w:before="100" w:beforeAutospacing="1" w:after="100" w:afterAutospacing="1" w:line="240" w:lineRule="auto"/>
-        <w:rPr>
-          <w:rFonts w:ascii="Times New Roman" w:eastAsia="Times New Roman" w:hAnsi="Times New Roman" w:cs="Times New Roman"/>
-          <w:sz w:val="24"/>
-          <w:szCs w:val="24"/>
-          <w:lang w:eastAsia="en-IN"/>
-        </w:rPr>
-      </w:pPr>
-      <w:r>
-        <w:rPr>
-          <w:rFonts w:ascii="Times New Roman" w:eastAsia="Times New Roman" w:hAnsi="Times New Roman" w:cs="Times New Roman"/>
-          <w:b/>
-          <w:bCs/>
-          <w:sz w:val="24"/>
-          <w:szCs w:val="24"/>
-          <w:lang w:eastAsia="en-IN"/>
-        </w:rPr>
-        <w:t>How to Apply:</w:t>
-      </w:r>
-      <w:r>
-        <w:rPr>
-          <w:rFonts w:ascii="Times New Roman" w:eastAsia="Times New Roman" w:hAnsi="Times New Roman" w:cs="Times New Roman"/>
-          <w:sz w:val="24"/>
-          <w:szCs w:val="24"/>
-          <w:lang w:eastAsia="en-IN"/>
-        </w:rPr>
-        <w:t xml:space="preserve"> Interested candidates are encouraged to submit a resume along with a cover letter outlining their qualifications and interest in the position to [Email Address]. Please include links to GitHub, LinkedIn, or any relevant portfolio showcasing your AI/ML projects and contributions.</w:t>
-      </w:r>
-    </w:p>
-    <w:p>
+        <w:t>Why Join Us?</w:t>
+      </w:r>
+      <w:r>
+        <w:rPr>
+          <w:rFonts w:ascii="Times New Roman" w:eastAsia="Times New Roman" w:hAnsi="Times New Roman" w:cs="Times New Roman"/>
+          <w:sz w:val="24"/>
+          <w:szCs w:val="24"/>
+          <w:lang w:eastAsia="en-IN"/>
+        </w:rPr>
+        <w:t xml:space="preserve"> You’ll work on cutting-edge AI/ML projects with a focus on practical applications that drive real-world impact. You'll also have the opportunity to lead, learn, and grow in a dynamic and fast-paced environment. If you're passionate about AI and are ready to take your career to the next level, we encourage you to apply!</w:t>
+      </w:r>
+    </w:p>
+    <w:p>
+      <w:pPr>
+        <w:spacing w:before="100" w:beforeAutospacing="1" w:after="100" w:afterAutospacing="1" w:line="240" w:lineRule="auto"/>
+        <w:rPr>
+          <w:rFonts w:ascii="Times New Roman" w:eastAsia="Times New Roman" w:hAnsi="Times New Roman" w:cs="Times New Roman"/>
+          <w:sz w:val="24"/>
+          <w:szCs w:val="24"/>
+          <w:lang w:eastAsia="en-IN"/>
+        </w:rPr>
+      </w:pPr>
       <w:bookmarkStart w:id="0" w:name="_GoBack"/>
       <w:bookmarkEnd w:id="0"/>
-    </w:p>
+      <w:r>
+        <w:rPr>
+          <w:rFonts w:ascii="Times New Roman" w:eastAsia="Times New Roman" w:hAnsi="Times New Roman" w:cs="Times New Roman"/>
+          <w:sz w:val="24"/>
+          <w:szCs w:val="24"/>
+          <w:lang w:eastAsia="en-IN"/>
+        </w:rPr>
+        <w:t>.</w:t>
+      </w:r>
+    </w:p>
+    <w:p/>
     <w:sectPr>
       <w:pgSz w:w="11906" w:h="16838"/>
       <w:pgMar w:top="1440" w:right="1440" w:bottom="1440" w:left="1440" w:header="708" w:footer="708" w:gutter="0"/>
@@ -686,6 +911,155 @@
 <file path=word/numbering.xml><?xml version="1.0" encoding="utf-8"?>
 <w:numbering xmlns:wpc="http://schemas.microsoft.com/office/word/2010/wordprocessingCanvas" xmlns:cx="http://schemas.microsoft.com/office/drawing/2014/chartex" xmlns:mc="http://schemas.openxmlformats.org/markup-compatibility/2006" xmlns:o="urn:schemas-microsoft-com:office:office" xmlns:r="http://schemas.openxmlformats.org/officeDocument/2006/relationships" xmlns:m="http://schemas.openxmlformats.org/officeDocument/2006/math" xmlns:v="urn:schemas-microsoft-com:vml" xmlns:wp14="http://schemas.microsoft.com/office/word/2010/wordprocessingDrawing" xmlns:wp="http://schemas.openxmlformats.org/drawingml/2006/wordprocessingDrawing" xmlns:w10="urn:schemas-microsoft-com:office:word" xmlns:w="http://schemas.openxmlformats.org/wordprocessingml/2006/main" xmlns:w14="http://schemas.microsoft.com/office/word/2010/wordml" xmlns:w15="http://schemas.microsoft.com/office/word/2012/wordml" xmlns:w16se="http://schemas.microsoft.com/office/word/2015/wordml/symex" xmlns:wpg="http://schemas.microsoft.com/office/word/2010/wordprocessingGroup" xmlns:wpi="http://schemas.microsoft.com/office/word/2010/wordprocessingInk" xmlns:wne="http://schemas.microsoft.com/office/word/2006/wordml" xmlns:wps="http://schemas.microsoft.com/office/word/2010/wordprocessingShape" mc:Ignorable="w14 w15 w16se wp14">
   <w:abstractNum w:abstractNumId="0" w15:restartNumberingAfterBreak="0">
+    <w:nsid w:val="27B349CC"/>
+    <w:multiLevelType w:val="multilevel"/>
+    <w:tmpl w:val="98B4DFFE"/>
+    <w:lvl w:ilvl="0">
+      <w:start w:val="1"/>
+      <w:numFmt w:val="bullet"/>
+      <w:lvlText w:val=""/>
+      <w:lvlJc w:val="left"/>
+      <w:pPr>
+        <w:tabs>
+          <w:tab w:val="num" w:pos="720"/>
+        </w:tabs>
+        <w:ind w:left="720" w:hanging="360"/>
+      </w:pPr>
+      <w:rPr>
+        <w:rFonts w:ascii="Symbol" w:hAnsi="Symbol" w:hint="default"/>
+        <w:sz w:val="20"/>
+      </w:rPr>
+    </w:lvl>
+    <w:lvl w:ilvl="1" w:tentative="1">
+      <w:start w:val="1"/>
+      <w:numFmt w:val="bullet"/>
+      <w:lvlText w:val="o"/>
+      <w:lvlJc w:val="left"/>
+      <w:pPr>
+        <w:tabs>
+          <w:tab w:val="num" w:pos="1440"/>
+        </w:tabs>
+        <w:ind w:left="1440" w:hanging="360"/>
+      </w:pPr>
+      <w:rPr>
+        <w:rFonts w:ascii="Courier New" w:hAnsi="Courier New" w:hint="default"/>
+        <w:sz w:val="20"/>
+      </w:rPr>
+    </w:lvl>
+    <w:lvl w:ilvl="2" w:tentative="1">
+      <w:start w:val="1"/>
+      <w:numFmt w:val="bullet"/>
+      <w:lvlText w:val=""/>
+      <w:lvlJc w:val="left"/>
+      <w:pPr>
+        <w:tabs>
+          <w:tab w:val="num" w:pos="2160"/>
+        </w:tabs>
+        <w:ind w:left="2160" w:hanging="360"/>
+      </w:pPr>
+      <w:rPr>
+        <w:rFonts w:ascii="Wingdings" w:hAnsi="Wingdings" w:hint="default"/>
+        <w:sz w:val="20"/>
+      </w:rPr>
+    </w:lvl>
+    <w:lvl w:ilvl="3" w:tentative="1">
+      <w:start w:val="1"/>
+      <w:numFmt w:val="bullet"/>
+      <w:lvlText w:val=""/>
+      <w:lvlJc w:val="left"/>
+      <w:pPr>
+        <w:tabs>
+          <w:tab w:val="num" w:pos="2880"/>
+        </w:tabs>
+        <w:ind w:left="2880" w:hanging="360"/>
+      </w:pPr>
+      <w:rPr>
+        <w:rFonts w:ascii="Wingdings" w:hAnsi="Wingdings" w:hint="default"/>
+        <w:sz w:val="20"/>
+      </w:rPr>
+    </w:lvl>
+    <w:lvl w:ilvl="4" w:tentative="1">
+      <w:start w:val="1"/>
+      <w:numFmt w:val="bullet"/>
+      <w:lvlText w:val=""/>
+      <w:lvlJc w:val="left"/>
+      <w:pPr>
+        <w:tabs>
+          <w:tab w:val="num" w:pos="3600"/>
+        </w:tabs>
+        <w:ind w:left="3600" w:hanging="360"/>
+      </w:pPr>
+      <w:rPr>
+        <w:rFonts w:ascii="Wingdings" w:hAnsi="Wingdings" w:hint="default"/>
+        <w:sz w:val="20"/>
+      </w:rPr>
+    </w:lvl>
+    <w:lvl w:ilvl="5" w:tentative="1">
+      <w:start w:val="1"/>
+      <w:numFmt w:val="bullet"/>
+      <w:lvlText w:val=""/>
+      <w:lvlJc w:val="left"/>
+      <w:pPr>
+        <w:tabs>
+          <w:tab w:val="num" w:pos="4320"/>
+        </w:tabs>
+        <w:ind w:left="4320" w:hanging="360"/>
+      </w:pPr>
+      <w:rPr>
+        <w:rFonts w:ascii="Wingdings" w:hAnsi="Wingdings" w:hint="default"/>
+        <w:sz w:val="20"/>
+      </w:rPr>
+    </w:lvl>
+    <w:lvl w:ilvl="6" w:tentative="1">
+      <w:start w:val="1"/>
+      <w:numFmt w:val="bullet"/>
+      <w:lvlText w:val=""/>
+      <w:lvlJc w:val="left"/>
+      <w:pPr>
+        <w:tabs>
+          <w:tab w:val="num" w:pos="5040"/>
+        </w:tabs>
+        <w:ind w:left="5040" w:hanging="360"/>
+      </w:pPr>
+      <w:rPr>
+        <w:rFonts w:ascii="Wingdings" w:hAnsi="Wingdings" w:hint="default"/>
+        <w:sz w:val="20"/>
+      </w:rPr>
+    </w:lvl>
+    <w:lvl w:ilvl="7" w:tentative="1">
+      <w:start w:val="1"/>
+      <w:numFmt w:val="bullet"/>
+      <w:lvlText w:val=""/>
+      <w:lvlJc w:val="left"/>
+      <w:pPr>
+        <w:tabs>
+          <w:tab w:val="num" w:pos="5760"/>
+        </w:tabs>
+        <w:ind w:left="5760" w:hanging="360"/>
+      </w:pPr>
+      <w:rPr>
+        <w:rFonts w:ascii="Wingdings" w:hAnsi="Wingdings" w:hint="default"/>
+        <w:sz w:val="20"/>
+      </w:rPr>
+    </w:lvl>
+    <w:lvl w:ilvl="8" w:tentative="1">
+      <w:start w:val="1"/>
+      <w:numFmt w:val="bullet"/>
+      <w:lvlText w:val=""/>
+      <w:lvlJc w:val="left"/>
+      <w:pPr>
+        <w:tabs>
+          <w:tab w:val="num" w:pos="6480"/>
+        </w:tabs>
+        <w:ind w:left="6480" w:hanging="360"/>
+      </w:pPr>
+      <w:rPr>
+        <w:rFonts w:ascii="Wingdings" w:hAnsi="Wingdings" w:hint="default"/>
+        <w:sz w:val="20"/>
+      </w:rPr>
+    </w:lvl>
+  </w:abstractNum>
+  <w:abstractNum w:abstractNumId="1" w15:restartNumberingAfterBreak="0">
     <w:nsid w:val="2D5A013F"/>
     <w:multiLevelType w:val="multilevel"/>
     <w:tmpl w:val="1AD49C7C"/>
@@ -834,7 +1208,7 @@
       </w:rPr>
     </w:lvl>
   </w:abstractNum>
-  <w:abstractNum w:abstractNumId="1" w15:restartNumberingAfterBreak="0">
+  <w:abstractNum w:abstractNumId="2" w15:restartNumberingAfterBreak="0">
     <w:nsid w:val="379462D0"/>
     <w:multiLevelType w:val="multilevel"/>
     <w:tmpl w:val="0E7E6F38"/>
@@ -983,7 +1357,7 @@
       </w:rPr>
     </w:lvl>
   </w:abstractNum>
-  <w:abstractNum w:abstractNumId="2" w15:restartNumberingAfterBreak="0">
+  <w:abstractNum w:abstractNumId="3" w15:restartNumberingAfterBreak="0">
     <w:nsid w:val="515165E3"/>
     <w:multiLevelType w:val="multilevel"/>
     <w:tmpl w:val="E5BCE0D2"/>
@@ -1132,7 +1506,156 @@
       </w:rPr>
     </w:lvl>
   </w:abstractNum>
-  <w:abstractNum w:abstractNumId="3" w15:restartNumberingAfterBreak="0">
+  <w:abstractNum w:abstractNumId="4" w15:restartNumberingAfterBreak="0">
+    <w:nsid w:val="5D664C28"/>
+    <w:multiLevelType w:val="multilevel"/>
+    <w:tmpl w:val="D2104E58"/>
+    <w:lvl w:ilvl="0">
+      <w:start w:val="1"/>
+      <w:numFmt w:val="bullet"/>
+      <w:lvlText w:val=""/>
+      <w:lvlJc w:val="left"/>
+      <w:pPr>
+        <w:tabs>
+          <w:tab w:val="num" w:pos="720"/>
+        </w:tabs>
+        <w:ind w:left="720" w:hanging="360"/>
+      </w:pPr>
+      <w:rPr>
+        <w:rFonts w:ascii="Symbol" w:hAnsi="Symbol" w:hint="default"/>
+        <w:sz w:val="20"/>
+      </w:rPr>
+    </w:lvl>
+    <w:lvl w:ilvl="1" w:tentative="1">
+      <w:start w:val="1"/>
+      <w:numFmt w:val="bullet"/>
+      <w:lvlText w:val="o"/>
+      <w:lvlJc w:val="left"/>
+      <w:pPr>
+        <w:tabs>
+          <w:tab w:val="num" w:pos="1440"/>
+        </w:tabs>
+        <w:ind w:left="1440" w:hanging="360"/>
+      </w:pPr>
+      <w:rPr>
+        <w:rFonts w:ascii="Courier New" w:hAnsi="Courier New" w:hint="default"/>
+        <w:sz w:val="20"/>
+      </w:rPr>
+    </w:lvl>
+    <w:lvl w:ilvl="2" w:tentative="1">
+      <w:start w:val="1"/>
+      <w:numFmt w:val="bullet"/>
+      <w:lvlText w:val=""/>
+      <w:lvlJc w:val="left"/>
+      <w:pPr>
+        <w:tabs>
+          <w:tab w:val="num" w:pos="2160"/>
+        </w:tabs>
+        <w:ind w:left="2160" w:hanging="360"/>
+      </w:pPr>
+      <w:rPr>
+        <w:rFonts w:ascii="Wingdings" w:hAnsi="Wingdings" w:hint="default"/>
+        <w:sz w:val="20"/>
+      </w:rPr>
+    </w:lvl>
+    <w:lvl w:ilvl="3" w:tentative="1">
+      <w:start w:val="1"/>
+      <w:numFmt w:val="bullet"/>
+      <w:lvlText w:val=""/>
+      <w:lvlJc w:val="left"/>
+      <w:pPr>
+        <w:tabs>
+          <w:tab w:val="num" w:pos="2880"/>
+        </w:tabs>
+        <w:ind w:left="2880" w:hanging="360"/>
+      </w:pPr>
+      <w:rPr>
+        <w:rFonts w:ascii="Wingdings" w:hAnsi="Wingdings" w:hint="default"/>
+        <w:sz w:val="20"/>
+      </w:rPr>
+    </w:lvl>
+    <w:lvl w:ilvl="4" w:tentative="1">
+      <w:start w:val="1"/>
+      <w:numFmt w:val="bullet"/>
+      <w:lvlText w:val=""/>
+      <w:lvlJc w:val="left"/>
+      <w:pPr>
+        <w:tabs>
+          <w:tab w:val="num" w:pos="3600"/>
+        </w:tabs>
+        <w:ind w:left="3600" w:hanging="360"/>
+      </w:pPr>
+      <w:rPr>
+        <w:rFonts w:ascii="Wingdings" w:hAnsi="Wingdings" w:hint="default"/>
+        <w:sz w:val="20"/>
+      </w:rPr>
+    </w:lvl>
+    <w:lvl w:ilvl="5" w:tentative="1">
+      <w:start w:val="1"/>
+      <w:numFmt w:val="bullet"/>
+      <w:lvlText w:val=""/>
+      <w:lvlJc w:val="left"/>
+      <w:pPr>
+        <w:tabs>
+          <w:tab w:val="num" w:pos="4320"/>
+        </w:tabs>
+        <w:ind w:left="4320" w:hanging="360"/>
+      </w:pPr>
+      <w:rPr>
+        <w:rFonts w:ascii="Wingdings" w:hAnsi="Wingdings" w:hint="default"/>
+        <w:sz w:val="20"/>
+      </w:rPr>
+    </w:lvl>
+    <w:lvl w:ilvl="6" w:tentative="1">
+      <w:start w:val="1"/>
+      <w:numFmt w:val="bullet"/>
+      <w:lvlText w:val=""/>
+      <w:lvlJc w:val="left"/>
+      <w:pPr>
+        <w:tabs>
+          <w:tab w:val="num" w:pos="5040"/>
+        </w:tabs>
+        <w:ind w:left="5040" w:hanging="360"/>
+      </w:pPr>
+      <w:rPr>
+        <w:rFonts w:ascii="Wingdings" w:hAnsi="Wingdings" w:hint="default"/>
+        <w:sz w:val="20"/>
+      </w:rPr>
+    </w:lvl>
+    <w:lvl w:ilvl="7" w:tentative="1">
+      <w:start w:val="1"/>
+      <w:numFmt w:val="bullet"/>
+      <w:lvlText w:val=""/>
+      <w:lvlJc w:val="left"/>
+      <w:pPr>
+        <w:tabs>
+          <w:tab w:val="num" w:pos="5760"/>
+        </w:tabs>
+        <w:ind w:left="5760" w:hanging="360"/>
+      </w:pPr>
+      <w:rPr>
+        <w:rFonts w:ascii="Wingdings" w:hAnsi="Wingdings" w:hint="default"/>
+        <w:sz w:val="20"/>
+      </w:rPr>
+    </w:lvl>
+    <w:lvl w:ilvl="8" w:tentative="1">
+      <w:start w:val="1"/>
+      <w:numFmt w:val="bullet"/>
+      <w:lvlText w:val=""/>
+      <w:lvlJc w:val="left"/>
+      <w:pPr>
+        <w:tabs>
+          <w:tab w:val="num" w:pos="6480"/>
+        </w:tabs>
+        <w:ind w:left="6480" w:hanging="360"/>
+      </w:pPr>
+      <w:rPr>
+        <w:rFonts w:ascii="Wingdings" w:hAnsi="Wingdings" w:hint="default"/>
+        <w:sz w:val="20"/>
+      </w:rPr>
+    </w:lvl>
+  </w:abstractNum>
+  <w:abstractNum w:abstractNumId="5" w15:restartNumberingAfterBreak="0">
     <w:nsid w:val="64EC7683"/>
     <w:multiLevelType w:val="multilevel"/>
     <w:tmpl w:val="82F20CE8"/>
@@ -1281,17 +1804,175 @@
       </w:rPr>
     </w:lvl>
   </w:abstractNum>
+  <w:abstractNum w:abstractNumId="6" w15:restartNumberingAfterBreak="0">
+    <w:nsid w:val="7CE2425A"/>
+    <w:multiLevelType w:val="multilevel"/>
+    <w:tmpl w:val="73FE6456"/>
+    <w:lvl w:ilvl="0">
+      <w:start w:val="1"/>
+      <w:numFmt w:val="bullet"/>
+      <w:lvlText w:val=""/>
+      <w:lvlJc w:val="left"/>
+      <w:pPr>
+        <w:tabs>
+          <w:tab w:val="num" w:pos="720"/>
+        </w:tabs>
+        <w:ind w:left="720" w:hanging="360"/>
+      </w:pPr>
+      <w:rPr>
+        <w:rFonts w:ascii="Symbol" w:hAnsi="Symbol" w:hint="default"/>
+        <w:sz w:val="20"/>
+      </w:rPr>
+    </w:lvl>
+    <w:lvl w:ilvl="1" w:tentative="1">
+      <w:start w:val="1"/>
+      <w:numFmt w:val="bullet"/>
+      <w:lvlText w:val="o"/>
+      <w:lvlJc w:val="left"/>
+      <w:pPr>
+        <w:tabs>
+          <w:tab w:val="num" w:pos="1440"/>
+        </w:tabs>
+        <w:ind w:left="1440" w:hanging="360"/>
+      </w:pPr>
+      <w:rPr>
+        <w:rFonts w:ascii="Courier New" w:hAnsi="Courier New" w:hint="default"/>
+        <w:sz w:val="20"/>
+      </w:rPr>
+    </w:lvl>
+    <w:lvl w:ilvl="2" w:tentative="1">
+      <w:start w:val="1"/>
+      <w:numFmt w:val="bullet"/>
+      <w:lvlText w:val=""/>
+      <w:lvlJc w:val="left"/>
+      <w:pPr>
+        <w:tabs>
+          <w:tab w:val="num" w:pos="2160"/>
+        </w:tabs>
+        <w:ind w:left="2160" w:hanging="360"/>
+      </w:pPr>
+      <w:rPr>
+        <w:rFonts w:ascii="Wingdings" w:hAnsi="Wingdings" w:hint="default"/>
+        <w:sz w:val="20"/>
+      </w:rPr>
+    </w:lvl>
+    <w:lvl w:ilvl="3" w:tentative="1">
+      <w:start w:val="1"/>
+      <w:numFmt w:val="bullet"/>
+      <w:lvlText w:val=""/>
+      <w:lvlJc w:val="left"/>
+      <w:pPr>
+        <w:tabs>
+          <w:tab w:val="num" w:pos="2880"/>
+        </w:tabs>
+        <w:ind w:left="2880" w:hanging="360"/>
+      </w:pPr>
+      <w:rPr>
+        <w:rFonts w:ascii="Wingdings" w:hAnsi="Wingdings" w:hint="default"/>
+        <w:sz w:val="20"/>
+      </w:rPr>
+    </w:lvl>
+    <w:lvl w:ilvl="4" w:tentative="1">
+      <w:start w:val="1"/>
+      <w:numFmt w:val="bullet"/>
+      <w:lvlText w:val=""/>
+      <w:lvlJc w:val="left"/>
+      <w:pPr>
+        <w:tabs>
+          <w:tab w:val="num" w:pos="3600"/>
+        </w:tabs>
+        <w:ind w:left="3600" w:hanging="360"/>
+      </w:pPr>
+      <w:rPr>
+        <w:rFonts w:ascii="Wingdings" w:hAnsi="Wingdings" w:hint="default"/>
+        <w:sz w:val="20"/>
+      </w:rPr>
+    </w:lvl>
+    <w:lvl w:ilvl="5" w:tentative="1">
+      <w:start w:val="1"/>
+      <w:numFmt w:val="bullet"/>
+      <w:lvlText w:val=""/>
+      <w:lvlJc w:val="left"/>
+      <w:pPr>
+        <w:tabs>
+          <w:tab w:val="num" w:pos="4320"/>
+        </w:tabs>
+        <w:ind w:left="4320" w:hanging="360"/>
+      </w:pPr>
+      <w:rPr>
+        <w:rFonts w:ascii="Wingdings" w:hAnsi="Wingdings" w:hint="default"/>
+        <w:sz w:val="20"/>
+      </w:rPr>
+    </w:lvl>
+    <w:lvl w:ilvl="6" w:tentative="1">
+      <w:start w:val="1"/>
+      <w:numFmt w:val="bullet"/>
+      <w:lvlText w:val=""/>
+      <w:lvlJc w:val="left"/>
+      <w:pPr>
+        <w:tabs>
+          <w:tab w:val="num" w:pos="5040"/>
+        </w:tabs>
+        <w:ind w:left="5040" w:hanging="360"/>
+      </w:pPr>
+      <w:rPr>
+        <w:rFonts w:ascii="Wingdings" w:hAnsi="Wingdings" w:hint="default"/>
+        <w:sz w:val="20"/>
+      </w:rPr>
+    </w:lvl>
+    <w:lvl w:ilvl="7" w:tentative="1">
+      <w:start w:val="1"/>
+      <w:numFmt w:val="bullet"/>
+      <w:lvlText w:val=""/>
+      <w:lvlJc w:val="left"/>
+      <w:pPr>
+        <w:tabs>
+          <w:tab w:val="num" w:pos="5760"/>
+        </w:tabs>
+        <w:ind w:left="5760" w:hanging="360"/>
+      </w:pPr>
+      <w:rPr>
+        <w:rFonts w:ascii="Wingdings" w:hAnsi="Wingdings" w:hint="default"/>
+        <w:sz w:val="20"/>
+      </w:rPr>
+    </w:lvl>
+    <w:lvl w:ilvl="8" w:tentative="1">
+      <w:start w:val="1"/>
+      <w:numFmt w:val="bullet"/>
+      <w:lvlText w:val=""/>
+      <w:lvlJc w:val="left"/>
+      <w:pPr>
+        <w:tabs>
+          <w:tab w:val="num" w:pos="6480"/>
+        </w:tabs>
+        <w:ind w:left="6480" w:hanging="360"/>
+      </w:pPr>
+      <w:rPr>
+        <w:rFonts w:ascii="Wingdings" w:hAnsi="Wingdings" w:hint="default"/>
+        <w:sz w:val="20"/>
+      </w:rPr>
+    </w:lvl>
+  </w:abstractNum>
   <w:num w:numId="1">
+    <w:abstractNumId w:val="2"/>
+  </w:num>
+  <w:num w:numId="2">
     <w:abstractNumId w:val="1"/>
   </w:num>
-  <w:num w:numId="2">
+  <w:num w:numId="3">
+    <w:abstractNumId w:val="5"/>
+  </w:num>
+  <w:num w:numId="4">
+    <w:abstractNumId w:val="3"/>
+  </w:num>
+  <w:num w:numId="5">
     <w:abstractNumId w:val="0"/>
   </w:num>
-  <w:num w:numId="3">
-    <w:abstractNumId w:val="3"/>
+  <w:num w:numId="6">
+    <w:abstractNumId w:val="4"/>
   </w:num>
-  <w:num w:numId="4">
-    <w:abstractNumId w:val="2"/>
+  <w:num w:numId="7">
+    <w:abstractNumId w:val="6"/>
   </w:num>
 </w:numbering>
 </file>

</xml_diff>